<commit_message>
working - cleaned - exam.doc completed - bonus TestCase w/ except.
</commit_message>
<xml_diff>
--- a/EXAM.docx
+++ b/EXAM.docx
@@ -1,6 +1,6 @@
 
 <file path=word/document.xml><?xml version="1.0" encoding="utf-8"?>
-<w:document xmlns:wpc="http://schemas.microsoft.com/office/word/2010/wordprocessingCanvas" xmlns:cx="http://schemas.microsoft.com/office/drawing/2014/chartex" xmlns:cx1="http://schemas.microsoft.com/office/drawing/2015/9/8/chartex" xmlns:cx2="http://schemas.microsoft.com/office/drawing/2015/10/21/chartex" xmlns:cx3="http://schemas.microsoft.com/office/drawing/2016/5/9/chartex" xmlns:cx4="http://schemas.microsoft.com/office/drawing/2016/5/10/chartex" xmlns:cx5="http://schemas.microsoft.com/office/drawing/2016/5/11/chartex" xmlns:cx6="http://schemas.microsoft.com/office/drawing/2016/5/12/chartex" xmlns:cx7="http://schemas.microsoft.com/office/drawing/2016/5/13/chartex" xmlns:cx8="http://schemas.microsoft.com/office/drawing/2016/5/14/chartex" xmlns:mc="http://schemas.openxmlformats.org/markup-compatibility/2006" xmlns:aink="http://schemas.microsoft.com/office/drawing/2016/ink" xmlns:am3d="http://schemas.microsoft.com/office/drawing/2017/model3d" xmlns:o="urn:schemas-microsoft-com:office:office" xmlns:r="http://schemas.openxmlformats.org/officeDocument/2006/relationships" xmlns:m="http://schemas.openxmlformats.org/officeDocument/2006/math" xmlns:v="urn:schemas-microsoft-com:vml" xmlns:wp14="http://schemas.microsoft.com/office/word/2010/wordprocessingDrawing" xmlns:wp="http://schemas.openxmlformats.org/drawingml/2006/wordprocessingDrawing" xmlns:w10="urn:schemas-microsoft-com:office:word" xmlns:w="http://schemas.openxmlformats.org/wordprocessingml/2006/main" xmlns:w14="http://schemas.microsoft.com/office/word/2010/wordml" xmlns:w15="http://schemas.microsoft.com/office/word/2012/wordml" xmlns:w16cid="http://schemas.microsoft.com/office/word/2016/wordml/cid" xmlns:w16se="http://schemas.microsoft.com/office/word/2015/wordml/symex" xmlns:wpg="http://schemas.microsoft.com/office/word/2010/wordprocessingGroup" xmlns:wpi="http://schemas.microsoft.com/office/word/2010/wordprocessingInk" xmlns:wne="http://schemas.microsoft.com/office/word/2006/wordml" xmlns:wps="http://schemas.microsoft.com/office/word/2010/wordprocessingShape" mc:Ignorable="w14 w15 w16se w16cid wp14">
+<w:document xmlns:wpc="http://schemas.microsoft.com/office/word/2010/wordprocessingCanvas" xmlns:cx="http://schemas.microsoft.com/office/drawing/2014/chartex" xmlns:cx1="http://schemas.microsoft.com/office/drawing/2015/9/8/chartex" xmlns:mc="http://schemas.openxmlformats.org/markup-compatibility/2006" xmlns:o="urn:schemas-microsoft-com:office:office" xmlns:r="http://schemas.openxmlformats.org/officeDocument/2006/relationships" xmlns:m="http://schemas.openxmlformats.org/officeDocument/2006/math" xmlns:v="urn:schemas-microsoft-com:vml" xmlns:wp14="http://schemas.microsoft.com/office/word/2010/wordprocessingDrawing" xmlns:wp="http://schemas.openxmlformats.org/drawingml/2006/wordprocessingDrawing" xmlns:w10="urn:schemas-microsoft-com:office:word" xmlns:w="http://schemas.openxmlformats.org/wordprocessingml/2006/main" xmlns:w14="http://schemas.microsoft.com/office/word/2010/wordml" xmlns:w15="http://schemas.microsoft.com/office/word/2012/wordml" xmlns:w16se="http://schemas.microsoft.com/office/word/2015/wordml/symex" xmlns:wpg="http://schemas.microsoft.com/office/word/2010/wordprocessingGroup" xmlns:wpi="http://schemas.microsoft.com/office/word/2010/wordprocessingInk" xmlns:wne="http://schemas.microsoft.com/office/word/2006/wordml" xmlns:wps="http://schemas.microsoft.com/office/word/2010/wordprocessingShape" mc:Ignorable="w14 w15 w16se wp14">
   <w:body>
     <w:p>
       <w:pPr>
@@ -251,21 +251,7 @@
         <w:rPr>
           <w:lang w:val="en-GB"/>
         </w:rPr>
-        <w:t xml:space="preserve"> because </w:t>
-      </w:r>
-      <w:proofErr w:type="gramStart"/>
-      <w:r>
-        <w:rPr>
-          <w:lang w:val="en-GB"/>
-        </w:rPr>
-        <w:t>later on</w:t>
-      </w:r>
-      <w:proofErr w:type="gramEnd"/>
-      <w:r>
-        <w:rPr>
-          <w:lang w:val="en-GB"/>
-        </w:rPr>
-        <w:t xml:space="preserve"> this password may be stored on the public site Github.com</w:t>
+        <w:t xml:space="preserve"> because later on this password may be stored on the public site Github.com</w:t>
       </w:r>
       <w:r>
         <w:rPr>
@@ -288,6 +274,7 @@
       <w:r>
         <w:rPr>
           <w:noProof/>
+          <w:lang w:val="en-US"/>
         </w:rPr>
         <w:drawing>
           <wp:inline distT="0" distB="0" distL="0" distR="0" wp14:anchorId="338C8872" wp14:editId="315B40DA">
@@ -409,6 +396,7 @@
       <w:r>
         <w:rPr>
           <w:noProof/>
+          <w:lang w:val="en-US"/>
         </w:rPr>
         <w:drawing>
           <wp:inline distT="0" distB="0" distL="0" distR="0" wp14:anchorId="6E5F53C9" wp14:editId="49F00953">
@@ -531,6 +519,7 @@
       <w:r>
         <w:rPr>
           <w:noProof/>
+          <w:lang w:val="en-US"/>
         </w:rPr>
         <w:drawing>
           <wp:inline distT="0" distB="0" distL="0" distR="0" wp14:anchorId="311886D8" wp14:editId="624F9356">
@@ -635,6 +624,7 @@
       <w:r>
         <w:rPr>
           <w:noProof/>
+          <w:lang w:val="en-US"/>
         </w:rPr>
         <w:drawing>
           <wp:inline distT="0" distB="0" distL="0" distR="0" wp14:anchorId="4D9AB0C4" wp14:editId="48027DF5">
@@ -802,6 +792,7 @@
       <w:r>
         <w:rPr>
           <w:noProof/>
+          <w:lang w:val="en-US"/>
         </w:rPr>
         <w:drawing>
           <wp:inline distT="0" distB="0" distL="0" distR="0" wp14:anchorId="44AA49FB" wp14:editId="1E52043C">
@@ -1035,6 +1026,7 @@
       <w:r>
         <w:rPr>
           <w:noProof/>
+          <w:lang w:val="en-US"/>
         </w:rPr>
         <w:lastRenderedPageBreak/>
         <w:drawing>
@@ -1119,6 +1111,7 @@
       <w:r>
         <w:rPr>
           <w:noProof/>
+          <w:lang w:val="en-US"/>
         </w:rPr>
         <w:lastRenderedPageBreak/>
         <w:drawing>
@@ -1179,21 +1172,7 @@
         <w:rPr>
           <w:lang w:val="en-GB"/>
         </w:rPr>
-        <w:t xml:space="preserve">Repeat the previous step but now you </w:t>
-      </w:r>
-      <w:proofErr w:type="gramStart"/>
-      <w:r>
-        <w:rPr>
-          <w:lang w:val="en-GB"/>
-        </w:rPr>
-        <w:t>have to</w:t>
-      </w:r>
-      <w:proofErr w:type="gramEnd"/>
-      <w:r>
-        <w:rPr>
-          <w:lang w:val="en-GB"/>
-        </w:rPr>
-        <w:t xml:space="preserve"> enter an address in the last page (after the button Add a new address has been pressed by the recorder). Replace the values you have entered by variables and save the </w:t>
+        <w:t xml:space="preserve">Repeat the previous step but now you have to enter an address in the last page (after the button Add a new address has been pressed by the recorder). Replace the values you have entered by variables and save the </w:t>
       </w:r>
       <w:r>
         <w:rPr>
@@ -1728,13 +1707,13 @@
         <w:tblLook w:val="04A0" w:firstRow="1" w:lastRow="0" w:firstColumn="1" w:lastColumn="0" w:noHBand="0" w:noVBand="1"/>
       </w:tblPr>
       <w:tblGrid>
-        <w:gridCol w:w="4733"/>
-        <w:gridCol w:w="4329"/>
+        <w:gridCol w:w="4248"/>
+        <w:gridCol w:w="4814"/>
       </w:tblGrid>
       <w:tr>
         <w:tc>
           <w:tcPr>
-            <w:tcW w:w="4733" w:type="dxa"/>
+            <w:tcW w:w="4248" w:type="dxa"/>
           </w:tcPr>
           <w:p>
             <w:pPr>
@@ -1752,7 +1731,7 @@
         </w:tc>
         <w:tc>
           <w:tcPr>
-            <w:tcW w:w="4329" w:type="dxa"/>
+            <w:tcW w:w="4814" w:type="dxa"/>
           </w:tcPr>
           <w:p>
             <w:pPr>
@@ -1772,7 +1751,7 @@
       <w:tr>
         <w:tc>
           <w:tcPr>
-            <w:tcW w:w="4733" w:type="dxa"/>
+            <w:tcW w:w="4248" w:type="dxa"/>
           </w:tcPr>
           <w:p>
             <w:pPr>
@@ -1780,11 +1759,17 @@
                 <w:lang w:val="en-GB"/>
               </w:rPr>
             </w:pPr>
+            <w:r>
+              <w:rPr>
+                <w:lang w:val="en-US"/>
+              </w:rPr>
+              <w:t>Green test runs</w:t>
+            </w:r>
           </w:p>
         </w:tc>
         <w:tc>
           <w:tcPr>
-            <w:tcW w:w="4329" w:type="dxa"/>
+            <w:tcW w:w="4814" w:type="dxa"/>
           </w:tcPr>
           <w:p>
             <w:pPr>
@@ -1792,13 +1777,32 @@
                 <w:lang w:val="en-GB"/>
               </w:rPr>
             </w:pPr>
+            <w:r>
+              <w:rPr>
+                <w:lang w:val="en-GB"/>
+              </w:rPr>
+              <w:t>Even when testing apparition of error messages (like when adding twice the same address alias), a successful test should be flagged Passed / Green.</w:t>
+            </w:r>
+          </w:p>
+          <w:p>
+            <w:pPr>
+              <w:rPr>
+                <w:lang w:val="en-GB"/>
+              </w:rPr>
+            </w:pPr>
+            <w:r>
+              <w:rPr>
+                <w:lang w:val="en-GB"/>
+              </w:rPr>
+              <w:t xml:space="preserve">Therefore we should check that capture of expected error messages always return “Pass” </w:t>
+            </w:r>
           </w:p>
         </w:tc>
       </w:tr>
       <w:tr>
         <w:tc>
           <w:tcPr>
-            <w:tcW w:w="4733" w:type="dxa"/>
+            <w:tcW w:w="4248" w:type="dxa"/>
           </w:tcPr>
           <w:p>
             <w:pPr>
@@ -1806,11 +1810,31 @@
                 <w:lang w:val="en-GB"/>
               </w:rPr>
             </w:pPr>
+            <w:r>
+              <w:rPr>
+                <w:lang w:val="en-GB"/>
+              </w:rPr>
+              <w:t xml:space="preserve">Never use </w:t>
+            </w:r>
+            <w:proofErr w:type="spellStart"/>
+            <w:r>
+              <w:rPr>
+                <w:lang w:val="en-GB"/>
+              </w:rPr>
+              <w:t>Thread.sleep</w:t>
+            </w:r>
+            <w:proofErr w:type="spellEnd"/>
+            <w:r>
+              <w:rPr>
+                <w:lang w:val="en-GB"/>
+              </w:rPr>
+              <w:t xml:space="preserve">() </w:t>
+            </w:r>
           </w:p>
         </w:tc>
         <w:tc>
           <w:tcPr>
-            <w:tcW w:w="4329" w:type="dxa"/>
+            <w:tcW w:w="4814" w:type="dxa"/>
           </w:tcPr>
           <w:p>
             <w:pPr>
@@ -1818,51 +1842,119 @@
                 <w:lang w:val="en-GB"/>
               </w:rPr>
             </w:pPr>
+            <w:r>
+              <w:rPr>
+                <w:lang w:val="en-GB"/>
+              </w:rPr>
+              <w:t>Use of keywords such as “Wait for Element …”</w:t>
+            </w:r>
           </w:p>
         </w:tc>
       </w:tr>
       <w:tr>
         <w:tc>
           <w:tcPr>
-            <w:tcW w:w="4733" w:type="dxa"/>
+            <w:tcW w:w="4248" w:type="dxa"/>
           </w:tcPr>
           <w:p>
             <w:pPr>
               <w:rPr>
-                <w:lang w:val="en-GB"/>
+                <w:lang w:val="en-US"/>
               </w:rPr>
             </w:pPr>
+            <w:r>
+              <w:rPr>
+                <w:lang w:val="en-US"/>
+              </w:rPr>
+              <w:t>Do not run ALL test across ALL targeted browser</w:t>
+            </w:r>
           </w:p>
         </w:tc>
         <w:tc>
           <w:tcPr>
-            <w:tcW w:w="4329" w:type="dxa"/>
+            <w:tcW w:w="4814" w:type="dxa"/>
           </w:tcPr>
           <w:p>
             <w:pPr>
               <w:rPr>
-                <w:lang w:val="en-GB"/>
+                <w:lang w:val="en-US"/>
               </w:rPr>
             </w:pPr>
+            <w:r>
+              <w:rPr>
+                <w:lang w:val="en-US"/>
+              </w:rPr>
+              <w:t>Well in this exercises I supposed Chrome and Firefox where targeted browser. So I tested</w:t>
+            </w:r>
+            <w:r>
+              <w:rPr>
+                <w:lang w:val="en-US"/>
+              </w:rPr>
+              <w:t xml:space="preserve"> Add addresses </w:t>
+            </w:r>
+            <w:r>
+              <w:rPr>
+                <w:lang w:val="en-US"/>
+              </w:rPr>
+              <w:t>on</w:t>
+            </w:r>
+            <w:r>
+              <w:rPr>
+                <w:lang w:val="en-US"/>
+              </w:rPr>
+              <w:t xml:space="preserve"> Firefox</w:t>
+            </w:r>
+            <w:r>
+              <w:rPr>
+                <w:lang w:val="en-US"/>
+              </w:rPr>
+              <w:t>, Add same Alias on Chrome</w:t>
+            </w:r>
+            <w:r>
+              <w:rPr>
+                <w:lang w:val="en-US"/>
+              </w:rPr>
+              <w:t xml:space="preserve"> and Delete addresses </w:t>
+            </w:r>
+            <w:r>
+              <w:rPr>
+                <w:lang w:val="en-US"/>
+              </w:rPr>
+              <w:t>on</w:t>
+            </w:r>
+            <w:bookmarkStart w:id="0" w:name="_GoBack"/>
+            <w:bookmarkEnd w:id="0"/>
+            <w:r>
+              <w:rPr>
+                <w:lang w:val="en-US"/>
+              </w:rPr>
+              <w:t>Chrome. With more test cases or data spreadsheet we could ventilate on both browsers.</w:t>
+            </w:r>
           </w:p>
         </w:tc>
       </w:tr>
       <w:tr>
         <w:tc>
           <w:tcPr>
-            <w:tcW w:w="4733" w:type="dxa"/>
+            <w:tcW w:w="4248" w:type="dxa"/>
           </w:tcPr>
           <w:p>
             <w:pPr>
               <w:rPr>
-                <w:lang w:val="en-GB"/>
+                <w:lang w:val="en-US"/>
               </w:rPr>
             </w:pPr>
+            <w:r>
+              <w:rPr>
+                <w:lang w:val="en-US"/>
+              </w:rPr>
+              <w:t>Name wisely</w:t>
+            </w:r>
           </w:p>
         </w:tc>
         <w:tc>
           <w:tcPr>
-            <w:tcW w:w="4329" w:type="dxa"/>
+            <w:tcW w:w="4814" w:type="dxa"/>
           </w:tcPr>
           <w:p>
             <w:pPr>
@@ -1870,25 +1962,37 @@
                 <w:lang w:val="en-GB"/>
               </w:rPr>
             </w:pPr>
+            <w:r>
+              <w:rPr>
+                <w:lang w:val="en-GB"/>
+              </w:rPr>
+              <w:t>By looking at the variable and object name we easily understand what they refer to</w:t>
+            </w:r>
           </w:p>
         </w:tc>
       </w:tr>
       <w:tr>
         <w:tc>
           <w:tcPr>
-            <w:tcW w:w="4733" w:type="dxa"/>
+            <w:tcW w:w="4248" w:type="dxa"/>
           </w:tcPr>
           <w:p>
             <w:pPr>
               <w:rPr>
-                <w:lang w:val="en-GB"/>
+                <w:lang w:val="en-US"/>
               </w:rPr>
             </w:pPr>
+            <w:r>
+              <w:rPr>
+                <w:lang w:val="en-US"/>
+              </w:rPr>
+              <w:t>Make simple test instead of adding comments</w:t>
+            </w:r>
           </w:p>
         </w:tc>
         <w:tc>
           <w:tcPr>
-            <w:tcW w:w="4329" w:type="dxa"/>
+            <w:tcW w:w="4814" w:type="dxa"/>
           </w:tcPr>
           <w:p>
             <w:pPr>
@@ -1896,13 +2000,19 @@
                 <w:lang w:val="en-GB"/>
               </w:rPr>
             </w:pPr>
+            <w:r>
+              <w:rPr>
+                <w:lang w:val="en-GB"/>
+              </w:rPr>
+              <w:t>Using a modular approach here with specific methods in the common directory makes it easier to understand the whole test cases</w:t>
+            </w:r>
           </w:p>
         </w:tc>
       </w:tr>
       <w:tr>
         <w:tc>
           <w:tcPr>
-            <w:tcW w:w="4733" w:type="dxa"/>
+            <w:tcW w:w="4248" w:type="dxa"/>
           </w:tcPr>
           <w:p>
             <w:pPr>
@@ -1910,11 +2020,17 @@
                 <w:lang w:val="en-GB"/>
               </w:rPr>
             </w:pPr>
+            <w:r>
+              <w:rPr>
+                <w:lang w:val="en-GB"/>
+              </w:rPr>
+              <w:t>Take screenshots for analysis in  case of failure</w:t>
+            </w:r>
           </w:p>
         </w:tc>
         <w:tc>
           <w:tcPr>
-            <w:tcW w:w="4329" w:type="dxa"/>
+            <w:tcW w:w="4814" w:type="dxa"/>
           </w:tcPr>
           <w:p>
             <w:pPr>
@@ -1922,6 +2038,157 @@
                 <w:lang w:val="en-GB"/>
               </w:rPr>
             </w:pPr>
+            <w:r>
+              <w:rPr>
+                <w:lang w:val="en-GB"/>
+              </w:rPr>
+              <w:t xml:space="preserve">Screenshot function is activated in the project setting from </w:t>
+            </w:r>
+            <w:proofErr w:type="spellStart"/>
+            <w:r>
+              <w:rPr>
+                <w:lang w:val="en-GB"/>
+              </w:rPr>
+              <w:t>Katalon</w:t>
+            </w:r>
+            <w:proofErr w:type="spellEnd"/>
+          </w:p>
+        </w:tc>
+      </w:tr>
+      <w:tr>
+        <w:tc>
+          <w:tcPr>
+            <w:tcW w:w="4248" w:type="dxa"/>
+          </w:tcPr>
+          <w:p>
+            <w:pPr>
+              <w:rPr>
+                <w:lang w:val="en-US"/>
+              </w:rPr>
+            </w:pPr>
+            <w:r>
+              <w:rPr>
+                <w:lang w:val="en-US"/>
+              </w:rPr>
+              <w:lastRenderedPageBreak/>
+              <w:t>Use DDT</w:t>
+            </w:r>
+          </w:p>
+        </w:tc>
+        <w:tc>
+          <w:tcPr>
+            <w:tcW w:w="4814" w:type="dxa"/>
+          </w:tcPr>
+          <w:p>
+            <w:pPr>
+              <w:rPr>
+                <w:lang w:val="en-GB"/>
+              </w:rPr>
+            </w:pPr>
+            <w:r>
+              <w:rPr>
+                <w:lang w:val="en-GB"/>
+              </w:rPr>
+              <w:t>We have set up an internal database spreadsheet to run multiple tests. We used this same spreadsheet for both tested functions</w:t>
+            </w:r>
+          </w:p>
+        </w:tc>
+      </w:tr>
+      <w:tr>
+        <w:tc>
+          <w:tcPr>
+            <w:tcW w:w="4248" w:type="dxa"/>
+          </w:tcPr>
+          <w:p>
+            <w:pPr>
+              <w:rPr>
+                <w:lang w:val="en-US"/>
+              </w:rPr>
+            </w:pPr>
+            <w:r>
+              <w:rPr>
+                <w:lang w:val="en-US"/>
+              </w:rPr>
+              <w:t xml:space="preserve">Test case </w:t>
+            </w:r>
+            <w:proofErr w:type="spellStart"/>
+            <w:r>
+              <w:rPr>
+                <w:lang w:val="en-US"/>
+              </w:rPr>
+              <w:t>independancy</w:t>
+            </w:r>
+            <w:proofErr w:type="spellEnd"/>
+          </w:p>
+        </w:tc>
+        <w:tc>
+          <w:tcPr>
+            <w:tcW w:w="4814" w:type="dxa"/>
+          </w:tcPr>
+          <w:p>
+            <w:pPr>
+              <w:rPr>
+                <w:lang w:val="en-GB"/>
+              </w:rPr>
+            </w:pPr>
+            <w:r>
+              <w:rPr>
+                <w:lang w:val="en-GB"/>
+              </w:rPr>
+              <w:t>We have built different test cases for different functions (add address and delete address). Both can be run independently, as long as the premises are correctly set.</w:t>
+            </w:r>
+          </w:p>
+        </w:tc>
+      </w:tr>
+      <w:tr>
+        <w:tc>
+          <w:tcPr>
+            <w:tcW w:w="4248" w:type="dxa"/>
+          </w:tcPr>
+          <w:p>
+            <w:pPr>
+              <w:rPr>
+                <w:lang w:val="en-US"/>
+              </w:rPr>
+            </w:pPr>
+            <w:r>
+              <w:rPr>
+                <w:lang w:val="en-US"/>
+              </w:rPr>
+              <w:t>Detailed reporting</w:t>
+            </w:r>
+          </w:p>
+        </w:tc>
+        <w:tc>
+          <w:tcPr>
+            <w:tcW w:w="4814" w:type="dxa"/>
+          </w:tcPr>
+          <w:p>
+            <w:pPr>
+              <w:rPr>
+                <w:lang w:val="en-GB"/>
+              </w:rPr>
+            </w:pPr>
+            <w:r>
+              <w:rPr>
+                <w:lang w:val="en-GB"/>
+              </w:rPr>
+              <w:t xml:space="preserve">By chance </w:t>
+            </w:r>
+            <w:proofErr w:type="spellStart"/>
+            <w:r>
+              <w:rPr>
+                <w:lang w:val="en-GB"/>
+              </w:rPr>
+              <w:t>Katalon</w:t>
+            </w:r>
+            <w:proofErr w:type="spellEnd"/>
+            <w:r>
+              <w:rPr>
+                <w:lang w:val="en-GB"/>
+              </w:rPr>
+              <w:t xml:space="preserve"> is providing a very detailed console log, with screenshots when failure occurs. Nevertheless I guess we will learn to make also more explicit / business oriented reports.</w:t>
+            </w:r>
           </w:p>
         </w:tc>
       </w:tr>
@@ -2012,8 +2279,6 @@
           <w:lang w:val="en-GB"/>
         </w:rPr>
       </w:pPr>
-      <w:bookmarkStart w:id="0" w:name="_GoBack"/>
-      <w:bookmarkEnd w:id="0"/>
       <w:r>
         <w:rPr>
           <w:lang w:val="en-GB"/>
@@ -2039,7 +2304,7 @@
 </file>
 
 <file path=word/numbering.xml><?xml version="1.0" encoding="utf-8"?>
-<w:numbering xmlns:wpc="http://schemas.microsoft.com/office/word/2010/wordprocessingCanvas" xmlns:cx="http://schemas.microsoft.com/office/drawing/2014/chartex" xmlns:cx1="http://schemas.microsoft.com/office/drawing/2015/9/8/chartex" xmlns:cx2="http://schemas.microsoft.com/office/drawing/2015/10/21/chartex" xmlns:cx3="http://schemas.microsoft.com/office/drawing/2016/5/9/chartex" xmlns:cx4="http://schemas.microsoft.com/office/drawing/2016/5/10/chartex" xmlns:cx5="http://schemas.microsoft.com/office/drawing/2016/5/11/chartex" xmlns:cx6="http://schemas.microsoft.com/office/drawing/2016/5/12/chartex" xmlns:cx7="http://schemas.microsoft.com/office/drawing/2016/5/13/chartex" xmlns:cx8="http://schemas.microsoft.com/office/drawing/2016/5/14/chartex" xmlns:mc="http://schemas.openxmlformats.org/markup-compatibility/2006" xmlns:aink="http://schemas.microsoft.com/office/drawing/2016/ink" xmlns:am3d="http://schemas.microsoft.com/office/drawing/2017/model3d" xmlns:o="urn:schemas-microsoft-com:office:office" xmlns:r="http://schemas.openxmlformats.org/officeDocument/2006/relationships" xmlns:m="http://schemas.openxmlformats.org/officeDocument/2006/math" xmlns:v="urn:schemas-microsoft-com:vml" xmlns:wp14="http://schemas.microsoft.com/office/word/2010/wordprocessingDrawing" xmlns:wp="http://schemas.openxmlformats.org/drawingml/2006/wordprocessingDrawing" xmlns:w10="urn:schemas-microsoft-com:office:word" xmlns:w="http://schemas.openxmlformats.org/wordprocessingml/2006/main" xmlns:w14="http://schemas.microsoft.com/office/word/2010/wordml" xmlns:w15="http://schemas.microsoft.com/office/word/2012/wordml" xmlns:w16cid="http://schemas.microsoft.com/office/word/2016/wordml/cid" xmlns:w16se="http://schemas.microsoft.com/office/word/2015/wordml/symex" xmlns:wpg="http://schemas.microsoft.com/office/word/2010/wordprocessingGroup" xmlns:wpi="http://schemas.microsoft.com/office/word/2010/wordprocessingInk" xmlns:wne="http://schemas.microsoft.com/office/word/2006/wordml" xmlns:wps="http://schemas.microsoft.com/office/word/2010/wordprocessingShape" mc:Ignorable="w14 w15 w16se w16cid wp14">
+<w:numbering xmlns:wpc="http://schemas.microsoft.com/office/word/2010/wordprocessingCanvas" xmlns:cx="http://schemas.microsoft.com/office/drawing/2014/chartex" xmlns:cx1="http://schemas.microsoft.com/office/drawing/2015/9/8/chartex" xmlns:mc="http://schemas.openxmlformats.org/markup-compatibility/2006" xmlns:o="urn:schemas-microsoft-com:office:office" xmlns:r="http://schemas.openxmlformats.org/officeDocument/2006/relationships" xmlns:m="http://schemas.openxmlformats.org/officeDocument/2006/math" xmlns:v="urn:schemas-microsoft-com:vml" xmlns:wp14="http://schemas.microsoft.com/office/word/2010/wordprocessingDrawing" xmlns:wp="http://schemas.openxmlformats.org/drawingml/2006/wordprocessingDrawing" xmlns:w10="urn:schemas-microsoft-com:office:word" xmlns:w="http://schemas.openxmlformats.org/wordprocessingml/2006/main" xmlns:w14="http://schemas.microsoft.com/office/word/2010/wordml" xmlns:w15="http://schemas.microsoft.com/office/word/2012/wordml" xmlns:w16se="http://schemas.microsoft.com/office/word/2015/wordml/symex" xmlns:wpg="http://schemas.microsoft.com/office/word/2010/wordprocessingGroup" xmlns:wpi="http://schemas.microsoft.com/office/word/2010/wordprocessingInk" xmlns:wne="http://schemas.microsoft.com/office/word/2006/wordml" xmlns:wps="http://schemas.microsoft.com/office/word/2010/wordprocessingShape" mc:Ignorable="w14 w15 w16se wp14">
   <w:abstractNum w:abstractNumId="0" w15:restartNumberingAfterBreak="0">
     <w:nsid w:val="08D0383E"/>
     <w:multiLevelType w:val="hybridMultilevel"/>
@@ -2492,7 +2757,7 @@
 </file>
 
 <file path=word/styles.xml><?xml version="1.0" encoding="utf-8"?>
-<w:styles xmlns:mc="http://schemas.openxmlformats.org/markup-compatibility/2006" xmlns:r="http://schemas.openxmlformats.org/officeDocument/2006/relationships" xmlns:w="http://schemas.openxmlformats.org/wordprocessingml/2006/main" xmlns:w14="http://schemas.microsoft.com/office/word/2010/wordml" xmlns:w15="http://schemas.microsoft.com/office/word/2012/wordml" xmlns:w16cid="http://schemas.microsoft.com/office/word/2016/wordml/cid" xmlns:w16se="http://schemas.microsoft.com/office/word/2015/wordml/symex" mc:Ignorable="w14 w15 w16se w16cid">
+<w:styles xmlns:mc="http://schemas.openxmlformats.org/markup-compatibility/2006" xmlns:r="http://schemas.openxmlformats.org/officeDocument/2006/relationships" xmlns:w="http://schemas.openxmlformats.org/wordprocessingml/2006/main" xmlns:w14="http://schemas.microsoft.com/office/word/2010/wordml" xmlns:w15="http://schemas.microsoft.com/office/word/2012/wordml" xmlns:w16se="http://schemas.microsoft.com/office/word/2015/wordml/symex" mc:Ignorable="w14 w15 w16se">
   <w:docDefaults>
     <w:rPrDefault>
       <w:rPr>
@@ -2508,7 +2773,7 @@
       </w:pPr>
     </w:pPrDefault>
   </w:docDefaults>
-  <w:latentStyles w:defLockedState="0" w:defUIPriority="99" w:defSemiHidden="0" w:defUnhideWhenUsed="0" w:defQFormat="0" w:count="375">
+  <w:latentStyles w:defLockedState="0" w:defUIPriority="99" w:defSemiHidden="0" w:defUnhideWhenUsed="0" w:defQFormat="0" w:count="371">
     <w:lsdException w:name="Normal" w:uiPriority="0" w:qFormat="1"/>
     <w:lsdException w:name="heading 1" w:uiPriority="9" w:qFormat="1"/>
     <w:lsdException w:name="heading 2" w:semiHidden="1" w:uiPriority="9" w:unhideWhenUsed="1" w:qFormat="1"/>
@@ -2880,10 +3145,6 @@
     <w:lsdException w:name="List Table 5 Dark Accent 6" w:uiPriority="50"/>
     <w:lsdException w:name="List Table 6 Colorful Accent 6" w:uiPriority="51"/>
     <w:lsdException w:name="List Table 7 Colorful Accent 6" w:uiPriority="52"/>
-    <w:lsdException w:name="Mention" w:semiHidden="1" w:unhideWhenUsed="1"/>
-    <w:lsdException w:name="Smart Hyperlink" w:semiHidden="1" w:unhideWhenUsed="1"/>
-    <w:lsdException w:name="Hashtag" w:semiHidden="1" w:unhideWhenUsed="1"/>
-    <w:lsdException w:name="Unresolved Mention" w:semiHidden="1" w:unhideWhenUsed="1"/>
   </w:latentStyles>
   <w:style w:type="paragraph" w:default="1" w:styleId="Normal">
     <w:name w:val="Normal"/>
@@ -2959,7 +3220,7 @@
       <w:u w:val="single"/>
     </w:rPr>
   </w:style>
-  <w:style w:type="character" w:styleId="Mentionnonrsolue">
+  <w:style w:type="character" w:customStyle="1" w:styleId="UnresolvedMention">
     <w:name w:val="Unresolved Mention"/>
     <w:basedOn w:val="Policepardfaut"/>
     <w:uiPriority w:val="99"/>
@@ -3318,7 +3579,7 @@
 </file>
 
 <file path=customXml/itemProps1.xml><?xml version="1.0" encoding="utf-8"?>
-<ds:datastoreItem xmlns:ds="http://schemas.openxmlformats.org/officeDocument/2006/customXml" ds:itemID="{8CCC6308-751E-4A49-9270-696180FE78B3}">
+<ds:datastoreItem xmlns:ds="http://schemas.openxmlformats.org/officeDocument/2006/customXml" ds:itemID="{F6E600CF-583B-4165-96EF-130D6B0F1DEE}">
   <ds:schemaRefs>
     <ds:schemaRef ds:uri="http://schemas.openxmlformats.org/officeDocument/2006/bibliography"/>
   </ds:schemaRefs>

</xml_diff>